<commit_message>
- Skip next candidate for clique once in N times. Add the candidate to the end - Run the program for rest of the dimacs datasets.
</commit_message>
<xml_diff>
--- a/results/dimacs_results.docx
+++ b/results/dimacs_results.docx
@@ -991,7 +991,7 @@
         <w:tc>
           <w:tcPr>
             <w:tcW w:type="dxa" w:w="1234"/>
-            <w:shd w:fill="FF0000"/>
+            <w:shd w:fill="FFFFFF"/>
           </w:tcPr>
           <w:p>
             <w:r>
@@ -1002,7 +1002,7 @@
         <w:tc>
           <w:tcPr>
             <w:tcW w:type="dxa" w:w="1234"/>
-            <w:shd w:fill="FF0000"/>
+            <w:shd w:fill="FFFFFF"/>
           </w:tcPr>
           <w:p>
             <w:r>
@@ -1013,7 +1013,7 @@
         <w:tc>
           <w:tcPr>
             <w:tcW w:type="dxa" w:w="1234"/>
-            <w:shd w:fill="FF0000"/>
+            <w:shd w:fill="FFFFFF"/>
           </w:tcPr>
           <w:p>
             <w:r>
@@ -1024,7 +1024,7 @@
         <w:tc>
           <w:tcPr>
             <w:tcW w:type="dxa" w:w="1234"/>
-            <w:shd w:fill="FF0000"/>
+            <w:shd w:fill="FFFFFF"/>
           </w:tcPr>
           <w:p>
             <w:r>
@@ -1035,33 +1035,33 @@
         <w:tc>
           <w:tcPr>
             <w:tcW w:type="dxa" w:w="1234"/>
-            <w:shd w:fill="FF0000"/>
-          </w:tcPr>
-          <w:p>
-            <w:r>
-              <w:t>21</w:t>
-            </w:r>
-          </w:p>
-        </w:tc>
-        <w:tc>
-          <w:tcPr>
-            <w:tcW w:type="dxa" w:w="1234"/>
-            <w:shd w:fill="FF0000"/>
-          </w:tcPr>
-          <w:p>
-            <w:r>
-              <w:t>19</w:t>
-            </w:r>
-          </w:p>
-        </w:tc>
-        <w:tc>
-          <w:tcPr>
-            <w:tcW w:type="dxa" w:w="1234"/>
-            <w:shd w:fill="FF0000"/>
-          </w:tcPr>
-          <w:p>
-            <w:r>
-              <w:t>L</w:t>
+            <w:shd w:fill="FFFFFF"/>
+          </w:tcPr>
+          <w:p>
+            <w:r>
+              <w:t>26</w:t>
+            </w:r>
+          </w:p>
+        </w:tc>
+        <w:tc>
+          <w:tcPr>
+            <w:tcW w:type="dxa" w:w="1234"/>
+            <w:shd w:fill="FFFFFF"/>
+          </w:tcPr>
+          <w:p>
+            <w:r>
+              <w:t>24</w:t>
+            </w:r>
+          </w:p>
+        </w:tc>
+        <w:tc>
+          <w:tcPr>
+            <w:tcW w:type="dxa" w:w="1234"/>
+            <w:shd w:fill="FFFFFF"/>
+          </w:tcPr>
+          <w:p>
+            <w:r>
+              <w:t>E</w:t>
             </w:r>
           </w:p>
         </w:tc>
@@ -1070,7 +1070,7 @@
         <w:tc>
           <w:tcPr>
             <w:tcW w:type="dxa" w:w="1234"/>
-            <w:shd w:fill="FF0000"/>
+            <w:shd w:fill="FFFFFF"/>
           </w:tcPr>
           <w:p>
             <w:r>
@@ -1081,7 +1081,7 @@
         <w:tc>
           <w:tcPr>
             <w:tcW w:type="dxa" w:w="1234"/>
-            <w:shd w:fill="FF0000"/>
+            <w:shd w:fill="FFFFFF"/>
           </w:tcPr>
           <w:p>
             <w:r>
@@ -1092,7 +1092,7 @@
         <w:tc>
           <w:tcPr>
             <w:tcW w:type="dxa" w:w="1234"/>
-            <w:shd w:fill="FF0000"/>
+            <w:shd w:fill="FFFFFF"/>
           </w:tcPr>
           <w:p>
             <w:r>
@@ -1103,7 +1103,7 @@
         <w:tc>
           <w:tcPr>
             <w:tcW w:type="dxa" w:w="1234"/>
-            <w:shd w:fill="FF0000"/>
+            <w:shd w:fill="FFFFFF"/>
           </w:tcPr>
           <w:p>
             <w:r>
@@ -1114,33 +1114,33 @@
         <w:tc>
           <w:tcPr>
             <w:tcW w:type="dxa" w:w="1234"/>
-            <w:shd w:fill="FF0000"/>
-          </w:tcPr>
-          <w:p>
-            <w:r>
-              <w:t>-1</w:t>
-            </w:r>
-          </w:p>
-        </w:tc>
-        <w:tc>
-          <w:tcPr>
-            <w:tcW w:type="dxa" w:w="1234"/>
-            <w:shd w:fill="FF0000"/>
-          </w:tcPr>
-          <w:p>
-            <w:r>
-              <w:t>-1</w:t>
-            </w:r>
-          </w:p>
-        </w:tc>
-        <w:tc>
-          <w:tcPr>
-            <w:tcW w:type="dxa" w:w="1234"/>
-            <w:shd w:fill="FF0000"/>
-          </w:tcPr>
-          <w:p>
-            <w:r>
-              <w:t>L</w:t>
+            <w:shd w:fill="FFFFFF"/>
+          </w:tcPr>
+          <w:p>
+            <w:r>
+              <w:t>34</w:t>
+            </w:r>
+          </w:p>
+        </w:tc>
+        <w:tc>
+          <w:tcPr>
+            <w:tcW w:type="dxa" w:w="1234"/>
+            <w:shd w:fill="FFFFFF"/>
+          </w:tcPr>
+          <w:p>
+            <w:r>
+              <w:t>2</w:t>
+            </w:r>
+          </w:p>
+        </w:tc>
+        <w:tc>
+          <w:tcPr>
+            <w:tcW w:type="dxa" w:w="1234"/>
+            <w:shd w:fill="FFFFFF"/>
+          </w:tcPr>
+          <w:p>
+            <w:r>
+              <w:t>E</w:t>
             </w:r>
           </w:p>
         </w:tc>
@@ -1149,7 +1149,7 @@
         <w:tc>
           <w:tcPr>
             <w:tcW w:type="dxa" w:w="1234"/>
-            <w:shd w:fill="FF0000"/>
+            <w:shd w:fill="FFFFFF"/>
           </w:tcPr>
           <w:p>
             <w:r>
@@ -1160,7 +1160,7 @@
         <w:tc>
           <w:tcPr>
             <w:tcW w:type="dxa" w:w="1234"/>
-            <w:shd w:fill="FF0000"/>
+            <w:shd w:fill="FFFFFF"/>
           </w:tcPr>
           <w:p>
             <w:r>
@@ -1171,7 +1171,7 @@
         <w:tc>
           <w:tcPr>
             <w:tcW w:type="dxa" w:w="1234"/>
-            <w:shd w:fill="FF0000"/>
+            <w:shd w:fill="FFFFFF"/>
           </w:tcPr>
           <w:p>
             <w:r>
@@ -1182,7 +1182,7 @@
         <w:tc>
           <w:tcPr>
             <w:tcW w:type="dxa" w:w="1234"/>
-            <w:shd w:fill="FF0000"/>
+            <w:shd w:fill="FFFFFF"/>
           </w:tcPr>
           <w:p>
             <w:r>
@@ -1193,33 +1193,33 @@
         <w:tc>
           <w:tcPr>
             <w:tcW w:type="dxa" w:w="1234"/>
-            <w:shd w:fill="FF0000"/>
-          </w:tcPr>
-          <w:p>
-            <w:r>
-              <w:t>-1</w:t>
-            </w:r>
-          </w:p>
-        </w:tc>
-        <w:tc>
-          <w:tcPr>
-            <w:tcW w:type="dxa" w:w="1234"/>
-            <w:shd w:fill="FF0000"/>
-          </w:tcPr>
-          <w:p>
-            <w:r>
-              <w:t>-1</w:t>
-            </w:r>
-          </w:p>
-        </w:tc>
-        <w:tc>
-          <w:tcPr>
-            <w:tcW w:type="dxa" w:w="1234"/>
-            <w:shd w:fill="FF0000"/>
-          </w:tcPr>
-          <w:p>
-            <w:r>
-              <w:t>L</w:t>
+            <w:shd w:fill="FFFFFF"/>
+          </w:tcPr>
+          <w:p>
+            <w:r>
+              <w:t>44</w:t>
+            </w:r>
+          </w:p>
+        </w:tc>
+        <w:tc>
+          <w:tcPr>
+            <w:tcW w:type="dxa" w:w="1234"/>
+            <w:shd w:fill="FFFFFF"/>
+          </w:tcPr>
+          <w:p>
+            <w:r>
+              <w:t>10</w:t>
+            </w:r>
+          </w:p>
+        </w:tc>
+        <w:tc>
+          <w:tcPr>
+            <w:tcW w:type="dxa" w:w="1234"/>
+            <w:shd w:fill="FFFFFF"/>
+          </w:tcPr>
+          <w:p>
+            <w:r>
+              <w:t>E</w:t>
             </w:r>
           </w:p>
         </w:tc>
@@ -1276,7 +1276,7 @@
           </w:tcPr>
           <w:p>
             <w:r>
-              <w:t>-1</w:t>
+              <w:t>56</w:t>
             </w:r>
           </w:p>
         </w:tc>
@@ -1287,7 +1287,7 @@
           </w:tcPr>
           <w:p>
             <w:r>
-              <w:t>-1</w:t>
+              <w:t>79</w:t>
             </w:r>
           </w:p>
         </w:tc>
@@ -1355,7 +1355,7 @@
           </w:tcPr>
           <w:p>
             <w:r>
-              <w:t>-1</w:t>
+              <w:t>65</w:t>
             </w:r>
           </w:p>
         </w:tc>
@@ -1366,7 +1366,7 @@
           </w:tcPr>
           <w:p>
             <w:r>
-              <w:t>-1</w:t>
+              <w:t>115</w:t>
             </w:r>
           </w:p>
         </w:tc>
@@ -1386,7 +1386,7 @@
         <w:tc>
           <w:tcPr>
             <w:tcW w:type="dxa" w:w="1234"/>
-            <w:shd w:fill="FF0000"/>
+            <w:shd w:fill="FFFFFF"/>
           </w:tcPr>
           <w:p>
             <w:r>
@@ -1397,7 +1397,7 @@
         <w:tc>
           <w:tcPr>
             <w:tcW w:type="dxa" w:w="1234"/>
-            <w:shd w:fill="FF0000"/>
+            <w:shd w:fill="FFFFFF"/>
           </w:tcPr>
           <w:p>
             <w:r>
@@ -1408,7 +1408,7 @@
         <w:tc>
           <w:tcPr>
             <w:tcW w:type="dxa" w:w="1234"/>
-            <w:shd w:fill="FF0000"/>
+            <w:shd w:fill="FFFFFF"/>
           </w:tcPr>
           <w:p>
             <w:r>
@@ -1419,7 +1419,7 @@
         <w:tc>
           <w:tcPr>
             <w:tcW w:type="dxa" w:w="1234"/>
-            <w:shd w:fill="FF0000"/>
+            <w:shd w:fill="FFFFFF"/>
           </w:tcPr>
           <w:p>
             <w:r>
@@ -1430,33 +1430,33 @@
         <w:tc>
           <w:tcPr>
             <w:tcW w:type="dxa" w:w="1234"/>
-            <w:shd w:fill="FF0000"/>
-          </w:tcPr>
-          <w:p>
-            <w:r>
-              <w:t>-1</w:t>
-            </w:r>
-          </w:p>
-        </w:tc>
-        <w:tc>
-          <w:tcPr>
-            <w:tcW w:type="dxa" w:w="1234"/>
-            <w:shd w:fill="FF0000"/>
-          </w:tcPr>
-          <w:p>
-            <w:r>
-              <w:t>-1</w:t>
-            </w:r>
-          </w:p>
-        </w:tc>
-        <w:tc>
-          <w:tcPr>
-            <w:tcW w:type="dxa" w:w="1234"/>
-            <w:shd w:fill="FF0000"/>
-          </w:tcPr>
-          <w:p>
-            <w:r>
-              <w:t>L</w:t>
+            <w:shd w:fill="FFFFFF"/>
+          </w:tcPr>
+          <w:p>
+            <w:r>
+              <w:t>16</w:t>
+            </w:r>
+          </w:p>
+        </w:tc>
+        <w:tc>
+          <w:tcPr>
+            <w:tcW w:type="dxa" w:w="1234"/>
+            <w:shd w:fill="FFFFFF"/>
+          </w:tcPr>
+          <w:p>
+            <w:r>
+              <w:t>5</w:t>
+            </w:r>
+          </w:p>
+        </w:tc>
+        <w:tc>
+          <w:tcPr>
+            <w:tcW w:type="dxa" w:w="1234"/>
+            <w:shd w:fill="FFFFFF"/>
+          </w:tcPr>
+          <w:p>
+            <w:r>
+              <w:t>E</w:t>
             </w:r>
           </w:p>
         </w:tc>
@@ -1513,7 +1513,7 @@
           </w:tcPr>
           <w:p>
             <w:r>
-              <w:t>-1</w:t>
+              <w:t>71</w:t>
             </w:r>
           </w:p>
         </w:tc>
@@ -1524,7 +1524,7 @@
           </w:tcPr>
           <w:p>
             <w:r>
-              <w:t>-1</w:t>
+              <w:t>141</w:t>
             </w:r>
           </w:p>
         </w:tc>
@@ -1592,7 +1592,7 @@
           </w:tcPr>
           <w:p>
             <w:r>
-              <w:t>-1</w:t>
+              <w:t>17</w:t>
             </w:r>
           </w:p>
         </w:tc>
@@ -1603,7 +1603,7 @@
           </w:tcPr>
           <w:p>
             <w:r>
-              <w:t>-1</w:t>
+              <w:t>18</w:t>
             </w:r>
           </w:p>
         </w:tc>
@@ -1623,18 +1623,18 @@
         <w:tc>
           <w:tcPr>
             <w:tcW w:type="dxa" w:w="1234"/>
-            <w:shd w:fill="FF0000"/>
-          </w:tcPr>
-          <w:p>
-            <w:r>
-              <w:t>DSJC500.5</w:t>
-            </w:r>
-          </w:p>
-        </w:tc>
-        <w:tc>
-          <w:tcPr>
-            <w:tcW w:type="dxa" w:w="1234"/>
-            <w:shd w:fill="FF0000"/>
+            <w:shd w:fill="FFFFFF"/>
+          </w:tcPr>
+          <w:p>
+            <w:r>
+              <w:t>DSJC500_5</w:t>
+            </w:r>
+          </w:p>
+        </w:tc>
+        <w:tc>
+          <w:tcPr>
+            <w:tcW w:type="dxa" w:w="1234"/>
+            <w:shd w:fill="FFFFFF"/>
           </w:tcPr>
           <w:p>
             <w:r>
@@ -1645,7 +1645,7 @@
         <w:tc>
           <w:tcPr>
             <w:tcW w:type="dxa" w:w="1234"/>
-            <w:shd w:fill="FF0000"/>
+            <w:shd w:fill="FFFFFF"/>
           </w:tcPr>
           <w:p>
             <w:r>
@@ -1656,7 +1656,7 @@
         <w:tc>
           <w:tcPr>
             <w:tcW w:type="dxa" w:w="1234"/>
-            <w:shd w:fill="FF0000"/>
+            <w:shd w:fill="FFFFFF"/>
           </w:tcPr>
           <w:p>
             <w:r>
@@ -1667,33 +1667,33 @@
         <w:tc>
           <w:tcPr>
             <w:tcW w:type="dxa" w:w="1234"/>
-            <w:shd w:fill="FF0000"/>
-          </w:tcPr>
-          <w:p>
-            <w:r>
-              <w:t>-1</w:t>
-            </w:r>
-          </w:p>
-        </w:tc>
-        <w:tc>
-          <w:tcPr>
-            <w:tcW w:type="dxa" w:w="1234"/>
-            <w:shd w:fill="FF0000"/>
-          </w:tcPr>
-          <w:p>
-            <w:r>
-              <w:t>-1</w:t>
-            </w:r>
-          </w:p>
-        </w:tc>
-        <w:tc>
-          <w:tcPr>
-            <w:tcW w:type="dxa" w:w="1234"/>
-            <w:shd w:fill="FF0000"/>
-          </w:tcPr>
-          <w:p>
-            <w:r>
-              <w:t>L</w:t>
+            <w:shd w:fill="FFFFFF"/>
+          </w:tcPr>
+          <w:p>
+            <w:r>
+              <w:t>13</w:t>
+            </w:r>
+          </w:p>
+        </w:tc>
+        <w:tc>
+          <w:tcPr>
+            <w:tcW w:type="dxa" w:w="1234"/>
+            <w:shd w:fill="FFFFFF"/>
+          </w:tcPr>
+          <w:p>
+            <w:r>
+              <w:t>1</w:t>
+            </w:r>
+          </w:p>
+        </w:tc>
+        <w:tc>
+          <w:tcPr>
+            <w:tcW w:type="dxa" w:w="1234"/>
+            <w:shd w:fill="FFFFFF"/>
+          </w:tcPr>
+          <w:p>
+            <w:r>
+              <w:t>E</w:t>
             </w:r>
           </w:p>
         </w:tc>
@@ -1702,18 +1702,18 @@
         <w:tc>
           <w:tcPr>
             <w:tcW w:type="dxa" w:w="1234"/>
-            <w:shd w:fill="FF0000"/>
-          </w:tcPr>
-          <w:p>
-            <w:r>
-              <w:t>DSJC1000.5</w:t>
-            </w:r>
-          </w:p>
-        </w:tc>
-        <w:tc>
-          <w:tcPr>
-            <w:tcW w:type="dxa" w:w="1234"/>
-            <w:shd w:fill="FF0000"/>
+            <w:shd w:fill="FFFFFF"/>
+          </w:tcPr>
+          <w:p>
+            <w:r>
+              <w:t>DSJC1000_5</w:t>
+            </w:r>
+          </w:p>
+        </w:tc>
+        <w:tc>
+          <w:tcPr>
+            <w:tcW w:type="dxa" w:w="1234"/>
+            <w:shd w:fill="FFFFFF"/>
           </w:tcPr>
           <w:p>
             <w:r>
@@ -1724,7 +1724,7 @@
         <w:tc>
           <w:tcPr>
             <w:tcW w:type="dxa" w:w="1234"/>
-            <w:shd w:fill="FF0000"/>
+            <w:shd w:fill="FFFFFF"/>
           </w:tcPr>
           <w:p>
             <w:r>
@@ -1735,7 +1735,7 @@
         <w:tc>
           <w:tcPr>
             <w:tcW w:type="dxa" w:w="1234"/>
-            <w:shd w:fill="FF0000"/>
+            <w:shd w:fill="FFFFFF"/>
           </w:tcPr>
           <w:p>
             <w:r>
@@ -1746,33 +1746,33 @@
         <w:tc>
           <w:tcPr>
             <w:tcW w:type="dxa" w:w="1234"/>
-            <w:shd w:fill="FF0000"/>
-          </w:tcPr>
-          <w:p>
-            <w:r>
-              <w:t>-1</w:t>
-            </w:r>
-          </w:p>
-        </w:tc>
-        <w:tc>
-          <w:tcPr>
-            <w:tcW w:type="dxa" w:w="1234"/>
-            <w:shd w:fill="FF0000"/>
-          </w:tcPr>
-          <w:p>
-            <w:r>
-              <w:t>-1</w:t>
-            </w:r>
-          </w:p>
-        </w:tc>
-        <w:tc>
-          <w:tcPr>
-            <w:tcW w:type="dxa" w:w="1234"/>
-            <w:shd w:fill="FF0000"/>
-          </w:tcPr>
-          <w:p>
-            <w:r>
-              <w:t>L</w:t>
+            <w:shd w:fill="FFFFFF"/>
+          </w:tcPr>
+          <w:p>
+            <w:r>
+              <w:t>15</w:t>
+            </w:r>
+          </w:p>
+        </w:tc>
+        <w:tc>
+          <w:tcPr>
+            <w:tcW w:type="dxa" w:w="1234"/>
+            <w:shd w:fill="FFFFFF"/>
+          </w:tcPr>
+          <w:p>
+            <w:r>
+              <w:t>40</w:t>
+            </w:r>
+          </w:p>
+        </w:tc>
+        <w:tc>
+          <w:tcPr>
+            <w:tcW w:type="dxa" w:w="1234"/>
+            <w:shd w:fill="FFFFFF"/>
+          </w:tcPr>
+          <w:p>
+            <w:r>
+              <w:t>E</w:t>
             </w:r>
           </w:p>
         </w:tc>
@@ -1987,7 +1987,7 @@
           </w:tcPr>
           <w:p>
             <w:r>
-              <w:t>56</w:t>
+              <w:t>55</w:t>
             </w:r>
           </w:p>
         </w:tc>
@@ -1998,7 +1998,7 @@
           </w:tcPr>
           <w:p>
             <w:r>
-              <w:t>36</w:t>
+              <w:t>6</w:t>
             </w:r>
           </w:p>
         </w:tc>
@@ -2224,7 +2224,7 @@
           </w:tcPr>
           <w:p>
             <w:r>
-              <w:t>343</w:t>
+              <w:t>342</w:t>
             </w:r>
           </w:p>
         </w:tc>
@@ -2235,7 +2235,7 @@
           </w:tcPr>
           <w:p>
             <w:r>
-              <w:t>10</w:t>
+              <w:t>7</w:t>
             </w:r>
           </w:p>
         </w:tc>
@@ -2808,18 +2808,18 @@
         <w:tc>
           <w:tcPr>
             <w:tcW w:type="dxa" w:w="1234"/>
-            <w:shd w:fill="FF0000"/>
-          </w:tcPr>
-          <w:p>
-            <w:r>
-              <w:t>gen200-p0.9-44</w:t>
-            </w:r>
-          </w:p>
-        </w:tc>
-        <w:tc>
-          <w:tcPr>
-            <w:tcW w:type="dxa" w:w="1234"/>
-            <w:shd w:fill="FF0000"/>
+            <w:shd w:fill="FFFFFF"/>
+          </w:tcPr>
+          <w:p>
+            <w:r>
+              <w:t>gen200_p0.9_44</w:t>
+            </w:r>
+          </w:p>
+        </w:tc>
+        <w:tc>
+          <w:tcPr>
+            <w:tcW w:type="dxa" w:w="1234"/>
+            <w:shd w:fill="FFFFFF"/>
           </w:tcPr>
           <w:p>
             <w:r>
@@ -2830,7 +2830,7 @@
         <w:tc>
           <w:tcPr>
             <w:tcW w:type="dxa" w:w="1234"/>
-            <w:shd w:fill="FF0000"/>
+            <w:shd w:fill="FFFFFF"/>
           </w:tcPr>
           <w:p>
             <w:r>
@@ -2841,7 +2841,7 @@
         <w:tc>
           <w:tcPr>
             <w:tcW w:type="dxa" w:w="1234"/>
-            <w:shd w:fill="FF0000"/>
+            <w:shd w:fill="FFFFFF"/>
           </w:tcPr>
           <w:p>
             <w:r>
@@ -2852,33 +2852,33 @@
         <w:tc>
           <w:tcPr>
             <w:tcW w:type="dxa" w:w="1234"/>
-            <w:shd w:fill="FF0000"/>
-          </w:tcPr>
-          <w:p>
-            <w:r>
-              <w:t>-1</w:t>
-            </w:r>
-          </w:p>
-        </w:tc>
-        <w:tc>
-          <w:tcPr>
-            <w:tcW w:type="dxa" w:w="1234"/>
-            <w:shd w:fill="FF0000"/>
-          </w:tcPr>
-          <w:p>
-            <w:r>
-              <w:t>-1</w:t>
-            </w:r>
-          </w:p>
-        </w:tc>
-        <w:tc>
-          <w:tcPr>
-            <w:tcW w:type="dxa" w:w="1234"/>
-            <w:shd w:fill="FF0000"/>
-          </w:tcPr>
-          <w:p>
-            <w:r>
-              <w:t>L</w:t>
+            <w:shd w:fill="FFFFFF"/>
+          </w:tcPr>
+          <w:p>
+            <w:r>
+              <w:t>44</w:t>
+            </w:r>
+          </w:p>
+        </w:tc>
+        <w:tc>
+          <w:tcPr>
+            <w:tcW w:type="dxa" w:w="1234"/>
+            <w:shd w:fill="FFFFFF"/>
+          </w:tcPr>
+          <w:p>
+            <w:r>
+              <w:t>4</w:t>
+            </w:r>
+          </w:p>
+        </w:tc>
+        <w:tc>
+          <w:tcPr>
+            <w:tcW w:type="dxa" w:w="1234"/>
+            <w:shd w:fill="FFFFFF"/>
+          </w:tcPr>
+          <w:p>
+            <w:r>
+              <w:t>E</w:t>
             </w:r>
           </w:p>
         </w:tc>
@@ -2887,18 +2887,18 @@
         <w:tc>
           <w:tcPr>
             <w:tcW w:type="dxa" w:w="1234"/>
-            <w:shd w:fill="FF0000"/>
-          </w:tcPr>
-          <w:p>
-            <w:r>
-              <w:t>gen200-p0.9-55</w:t>
-            </w:r>
-          </w:p>
-        </w:tc>
-        <w:tc>
-          <w:tcPr>
-            <w:tcW w:type="dxa" w:w="1234"/>
-            <w:shd w:fill="FF0000"/>
+            <w:shd w:fill="FFFFFF"/>
+          </w:tcPr>
+          <w:p>
+            <w:r>
+              <w:t>gen200_p0.9_55</w:t>
+            </w:r>
+          </w:p>
+        </w:tc>
+        <w:tc>
+          <w:tcPr>
+            <w:tcW w:type="dxa" w:w="1234"/>
+            <w:shd w:fill="FFFFFF"/>
           </w:tcPr>
           <w:p>
             <w:r>
@@ -2909,7 +2909,7 @@
         <w:tc>
           <w:tcPr>
             <w:tcW w:type="dxa" w:w="1234"/>
-            <w:shd w:fill="FF0000"/>
+            <w:shd w:fill="FFFFFF"/>
           </w:tcPr>
           <w:p>
             <w:r>
@@ -2920,7 +2920,7 @@
         <w:tc>
           <w:tcPr>
             <w:tcW w:type="dxa" w:w="1234"/>
-            <w:shd w:fill="FF0000"/>
+            <w:shd w:fill="FFFFFF"/>
           </w:tcPr>
           <w:p>
             <w:r>
@@ -2931,33 +2931,33 @@
         <w:tc>
           <w:tcPr>
             <w:tcW w:type="dxa" w:w="1234"/>
-            <w:shd w:fill="FF0000"/>
-          </w:tcPr>
-          <w:p>
-            <w:r>
-              <w:t>-1</w:t>
-            </w:r>
-          </w:p>
-        </w:tc>
-        <w:tc>
-          <w:tcPr>
-            <w:tcW w:type="dxa" w:w="1234"/>
-            <w:shd w:fill="FF0000"/>
-          </w:tcPr>
-          <w:p>
-            <w:r>
-              <w:t>-1</w:t>
-            </w:r>
-          </w:p>
-        </w:tc>
-        <w:tc>
-          <w:tcPr>
-            <w:tcW w:type="dxa" w:w="1234"/>
-            <w:shd w:fill="FF0000"/>
-          </w:tcPr>
-          <w:p>
-            <w:r>
-              <w:t>L</w:t>
+            <w:shd w:fill="FFFFFF"/>
+          </w:tcPr>
+          <w:p>
+            <w:r>
+              <w:t>55</w:t>
+            </w:r>
+          </w:p>
+        </w:tc>
+        <w:tc>
+          <w:tcPr>
+            <w:tcW w:type="dxa" w:w="1234"/>
+            <w:shd w:fill="FFFFFF"/>
+          </w:tcPr>
+          <w:p>
+            <w:r>
+              <w:t>2</w:t>
+            </w:r>
+          </w:p>
+        </w:tc>
+        <w:tc>
+          <w:tcPr>
+            <w:tcW w:type="dxa" w:w="1234"/>
+            <w:shd w:fill="FFFFFF"/>
+          </w:tcPr>
+          <w:p>
+            <w:r>
+              <w:t>E</w:t>
             </w:r>
           </w:p>
         </w:tc>
@@ -2970,7 +2970,7 @@
           </w:tcPr>
           <w:p>
             <w:r>
-              <w:t>gen400-p0.9-55</w:t>
+              <w:t>gen400_p0.9_55</w:t>
             </w:r>
           </w:p>
         </w:tc>
@@ -3014,7 +3014,7 @@
           </w:tcPr>
           <w:p>
             <w:r>
-              <w:t>-1</w:t>
+              <w:t>53</w:t>
             </w:r>
           </w:p>
         </w:tc>
@@ -3025,7 +3025,7 @@
           </w:tcPr>
           <w:p>
             <w:r>
-              <w:t>-1</w:t>
+              <w:t>200</w:t>
             </w:r>
           </w:p>
         </w:tc>
@@ -3045,18 +3045,18 @@
         <w:tc>
           <w:tcPr>
             <w:tcW w:type="dxa" w:w="1234"/>
-            <w:shd w:fill="FF0000"/>
-          </w:tcPr>
-          <w:p>
-            <w:r>
-              <w:t>gen400-p0.9-65</w:t>
-            </w:r>
-          </w:p>
-        </w:tc>
-        <w:tc>
-          <w:tcPr>
-            <w:tcW w:type="dxa" w:w="1234"/>
-            <w:shd w:fill="FF0000"/>
+            <w:shd w:fill="FFFFFF"/>
+          </w:tcPr>
+          <w:p>
+            <w:r>
+              <w:t>gen400_p0.9_65</w:t>
+            </w:r>
+          </w:p>
+        </w:tc>
+        <w:tc>
+          <w:tcPr>
+            <w:tcW w:type="dxa" w:w="1234"/>
+            <w:shd w:fill="FFFFFF"/>
           </w:tcPr>
           <w:p>
             <w:r>
@@ -3067,7 +3067,7 @@
         <w:tc>
           <w:tcPr>
             <w:tcW w:type="dxa" w:w="1234"/>
-            <w:shd w:fill="FF0000"/>
+            <w:shd w:fill="FFFFFF"/>
           </w:tcPr>
           <w:p>
             <w:r>
@@ -3078,7 +3078,7 @@
         <w:tc>
           <w:tcPr>
             <w:tcW w:type="dxa" w:w="1234"/>
-            <w:shd w:fill="FF0000"/>
+            <w:shd w:fill="FFFFFF"/>
           </w:tcPr>
           <w:p>
             <w:r>
@@ -3089,33 +3089,33 @@
         <w:tc>
           <w:tcPr>
             <w:tcW w:type="dxa" w:w="1234"/>
-            <w:shd w:fill="FF0000"/>
-          </w:tcPr>
-          <w:p>
-            <w:r>
-              <w:t>-1</w:t>
-            </w:r>
-          </w:p>
-        </w:tc>
-        <w:tc>
-          <w:tcPr>
-            <w:tcW w:type="dxa" w:w="1234"/>
-            <w:shd w:fill="FF0000"/>
-          </w:tcPr>
-          <w:p>
-            <w:r>
-              <w:t>-1</w:t>
-            </w:r>
-          </w:p>
-        </w:tc>
-        <w:tc>
-          <w:tcPr>
-            <w:tcW w:type="dxa" w:w="1234"/>
-            <w:shd w:fill="FF0000"/>
-          </w:tcPr>
-          <w:p>
-            <w:r>
-              <w:t>L</w:t>
+            <w:shd w:fill="FFFFFF"/>
+          </w:tcPr>
+          <w:p>
+            <w:r>
+              <w:t>65</w:t>
+            </w:r>
+          </w:p>
+        </w:tc>
+        <w:tc>
+          <w:tcPr>
+            <w:tcW w:type="dxa" w:w="1234"/>
+            <w:shd w:fill="FFFFFF"/>
+          </w:tcPr>
+          <w:p>
+            <w:r>
+              <w:t>7</w:t>
+            </w:r>
+          </w:p>
+        </w:tc>
+        <w:tc>
+          <w:tcPr>
+            <w:tcW w:type="dxa" w:w="1234"/>
+            <w:shd w:fill="FFFFFF"/>
+          </w:tcPr>
+          <w:p>
+            <w:r>
+              <w:t>E</w:t>
             </w:r>
           </w:p>
         </w:tc>
@@ -3124,18 +3124,18 @@
         <w:tc>
           <w:tcPr>
             <w:tcW w:type="dxa" w:w="1234"/>
-            <w:shd w:fill="FF0000"/>
-          </w:tcPr>
-          <w:p>
-            <w:r>
-              <w:t>gen400-p0.9-75</w:t>
-            </w:r>
-          </w:p>
-        </w:tc>
-        <w:tc>
-          <w:tcPr>
-            <w:tcW w:type="dxa" w:w="1234"/>
-            <w:shd w:fill="FF0000"/>
+            <w:shd w:fill="FFFFFF"/>
+          </w:tcPr>
+          <w:p>
+            <w:r>
+              <w:t>gen400_p0.9_75</w:t>
+            </w:r>
+          </w:p>
+        </w:tc>
+        <w:tc>
+          <w:tcPr>
+            <w:tcW w:type="dxa" w:w="1234"/>
+            <w:shd w:fill="FFFFFF"/>
           </w:tcPr>
           <w:p>
             <w:r>
@@ -3146,7 +3146,7 @@
         <w:tc>
           <w:tcPr>
             <w:tcW w:type="dxa" w:w="1234"/>
-            <w:shd w:fill="FF0000"/>
+            <w:shd w:fill="FFFFFF"/>
           </w:tcPr>
           <w:p>
             <w:r>
@@ -3157,7 +3157,7 @@
         <w:tc>
           <w:tcPr>
             <w:tcW w:type="dxa" w:w="1234"/>
-            <w:shd w:fill="FF0000"/>
+            <w:shd w:fill="FFFFFF"/>
           </w:tcPr>
           <w:p>
             <w:r>
@@ -3168,33 +3168,33 @@
         <w:tc>
           <w:tcPr>
             <w:tcW w:type="dxa" w:w="1234"/>
-            <w:shd w:fill="FF0000"/>
-          </w:tcPr>
-          <w:p>
-            <w:r>
-              <w:t>-1</w:t>
-            </w:r>
-          </w:p>
-        </w:tc>
-        <w:tc>
-          <w:tcPr>
-            <w:tcW w:type="dxa" w:w="1234"/>
-            <w:shd w:fill="FF0000"/>
-          </w:tcPr>
-          <w:p>
-            <w:r>
-              <w:t>-1</w:t>
-            </w:r>
-          </w:p>
-        </w:tc>
-        <w:tc>
-          <w:tcPr>
-            <w:tcW w:type="dxa" w:w="1234"/>
-            <w:shd w:fill="FF0000"/>
-          </w:tcPr>
-          <w:p>
-            <w:r>
-              <w:t>L</w:t>
+            <w:shd w:fill="FFFFFF"/>
+          </w:tcPr>
+          <w:p>
+            <w:r>
+              <w:t>75</w:t>
+            </w:r>
+          </w:p>
+        </w:tc>
+        <w:tc>
+          <w:tcPr>
+            <w:tcW w:type="dxa" w:w="1234"/>
+            <w:shd w:fill="FFFFFF"/>
+          </w:tcPr>
+          <w:p>
+            <w:r>
+              <w:t>3</w:t>
+            </w:r>
+          </w:p>
+        </w:tc>
+        <w:tc>
+          <w:tcPr>
+            <w:tcW w:type="dxa" w:w="1234"/>
+            <w:shd w:fill="FFFFFF"/>
+          </w:tcPr>
+          <w:p>
+            <w:r>
+              <w:t>E</w:t>
             </w:r>
           </w:p>
         </w:tc>
@@ -6449,92 +6449,42 @@
     </w:p>
     <w:p>
       <w:r>
-        <w:t>1. brock800_4</w:t>
+        <w:t>1. C500.9</w:t>
       </w:r>
     </w:p>
     <w:p>
       <w:r>
-        <w:t>2. C125.9</w:t>
+        <w:t>2. C1000.9</w:t>
       </w:r>
     </w:p>
     <w:p>
       <w:r>
-        <w:t>3. C250.9</w:t>
+        <w:t>3. C2000.9</w:t>
       </w:r>
     </w:p>
     <w:p>
       <w:r>
-        <w:t>4. C500.9</w:t>
+        <w:t>4. C4000.5</w:t>
       </w:r>
     </w:p>
     <w:p>
       <w:r>
-        <w:t>5. C1000.9</w:t>
+        <w:t>5. keller6</w:t>
       </w:r>
     </w:p>
     <w:p>
       <w:r>
-        <w:t>6. C2000.5</w:t>
+        <w:t>6. MANN_a45</w:t>
       </w:r>
     </w:p>
     <w:p>
       <w:r>
-        <w:t>7. C2000.9</w:t>
+        <w:t>7. MANN_a81</w:t>
       </w:r>
     </w:p>
     <w:p>
       <w:r>
-        <w:t>8. C4000.5</w:t>
-      </w:r>
-    </w:p>
-    <w:p>
-      <w:r>
-        <w:t>9. DSJC500.5</w:t>
-      </w:r>
-    </w:p>
-    <w:p>
-      <w:r>
-        <w:t>10. DSJC1000.5</w:t>
-      </w:r>
-    </w:p>
-    <w:p>
-      <w:r>
-        <w:t>11. keller6</w:t>
-      </w:r>
-    </w:p>
-    <w:p>
-      <w:r>
-        <w:t>12. MANN_a45</w:t>
-      </w:r>
-    </w:p>
-    <w:p>
-      <w:r>
-        <w:t>13. MANN_a81</w:t>
-      </w:r>
-    </w:p>
-    <w:p>
-      <w:r>
-        <w:t>14. gen200-p0.9-44</w:t>
-      </w:r>
-    </w:p>
-    <w:p>
-      <w:r>
-        <w:t>15. gen200-p0.9-55</w:t>
-      </w:r>
-    </w:p>
-    <w:p>
-      <w:r>
-        <w:t>16. gen400-p0.9-55</w:t>
-      </w:r>
-    </w:p>
-    <w:p>
-      <w:r>
-        <w:t>17. gen400-p0.9-65</w:t>
-      </w:r>
-    </w:p>
-    <w:p>
-      <w:r>
-        <w:t>18. gen400-p0.9-75</w:t>
+        <w:t>8. gen400_p0.9_55</w:t>
       </w:r>
     </w:p>
     <w:p>

</xml_diff>

<commit_message>
- Update run4 results (without large datasets)
</commit_message>
<xml_diff>
--- a/results/dimacs_results.docx
+++ b/results/dimacs_results.docx
@@ -181,7 +181,7 @@
           </w:tcPr>
           <w:p>
             <w:r>
-              <w:t>2</w:t>
+              <w:t>3</w:t>
             </w:r>
           </w:p>
         </w:tc>
@@ -497,7 +497,7 @@
           </w:tcPr>
           <w:p>
             <w:r>
-              <w:t>138</w:t>
+              <w:t>56</w:t>
             </w:r>
           </w:p>
         </w:tc>
@@ -576,7 +576,7 @@
           </w:tcPr>
           <w:p>
             <w:r>
-              <w:t>52</w:t>
+              <w:t>69</w:t>
             </w:r>
           </w:p>
         </w:tc>
@@ -655,7 +655,7 @@
           </w:tcPr>
           <w:p>
             <w:r>
-              <w:t>30</w:t>
+              <w:t>9</w:t>
             </w:r>
           </w:p>
         </w:tc>
@@ -734,7 +734,7 @@
           </w:tcPr>
           <w:p>
             <w:r>
-              <w:t>4</w:t>
+              <w:t>10</w:t>
             </w:r>
           </w:p>
         </w:tc>
@@ -813,7 +813,7 @@
           </w:tcPr>
           <w:p>
             <w:r>
-              <w:t>131</w:t>
+              <w:t>76</w:t>
             </w:r>
           </w:p>
         </w:tc>
@@ -892,7 +892,7 @@
           </w:tcPr>
           <w:p>
             <w:r>
-              <w:t>159</w:t>
+              <w:t>124</w:t>
             </w:r>
           </w:p>
         </w:tc>
@@ -912,7 +912,7 @@
         <w:tc>
           <w:tcPr>
             <w:tcW w:type="dxa" w:w="1234"/>
-            <w:shd w:fill="FFFFFF"/>
+            <w:shd w:fill="FF0000"/>
           </w:tcPr>
           <w:p>
             <w:r>
@@ -923,7 +923,7 @@
         <w:tc>
           <w:tcPr>
             <w:tcW w:type="dxa" w:w="1234"/>
-            <w:shd w:fill="FFFFFF"/>
+            <w:shd w:fill="FF0000"/>
           </w:tcPr>
           <w:p>
             <w:r>
@@ -934,7 +934,7 @@
         <w:tc>
           <w:tcPr>
             <w:tcW w:type="dxa" w:w="1234"/>
-            <w:shd w:fill="FFFFFF"/>
+            <w:shd w:fill="FF0000"/>
           </w:tcPr>
           <w:p>
             <w:r>
@@ -945,7 +945,7 @@
         <w:tc>
           <w:tcPr>
             <w:tcW w:type="dxa" w:w="1234"/>
-            <w:shd w:fill="FFFFFF"/>
+            <w:shd w:fill="FF0000"/>
           </w:tcPr>
           <w:p>
             <w:r>
@@ -956,33 +956,33 @@
         <w:tc>
           <w:tcPr>
             <w:tcW w:type="dxa" w:w="1234"/>
-            <w:shd w:fill="FFFFFF"/>
-          </w:tcPr>
-          <w:p>
-            <w:r>
-              <w:t>25</w:t>
-            </w:r>
-          </w:p>
-        </w:tc>
-        <w:tc>
-          <w:tcPr>
-            <w:tcW w:type="dxa" w:w="1234"/>
-            <w:shd w:fill="FFFFFF"/>
-          </w:tcPr>
-          <w:p>
-            <w:r>
-              <w:t>18</w:t>
-            </w:r>
-          </w:p>
-        </w:tc>
-        <w:tc>
-          <w:tcPr>
-            <w:tcW w:type="dxa" w:w="1234"/>
-            <w:shd w:fill="FFFFFF"/>
-          </w:tcPr>
-          <w:p>
-            <w:r>
-              <w:t>E</w:t>
+            <w:shd w:fill="FF0000"/>
+          </w:tcPr>
+          <w:p>
+            <w:r>
+              <w:t>21</w:t>
+            </w:r>
+          </w:p>
+        </w:tc>
+        <w:tc>
+          <w:tcPr>
+            <w:tcW w:type="dxa" w:w="1234"/>
+            <w:shd w:fill="FF0000"/>
+          </w:tcPr>
+          <w:p>
+            <w:r>
+              <w:t>11</w:t>
+            </w:r>
+          </w:p>
+        </w:tc>
+        <w:tc>
+          <w:tcPr>
+            <w:tcW w:type="dxa" w:w="1234"/>
+            <w:shd w:fill="FF0000"/>
+          </w:tcPr>
+          <w:p>
+            <w:r>
+              <w:t>L</w:t>
             </w:r>
           </w:p>
         </w:tc>
@@ -1050,7 +1050,7 @@
           </w:tcPr>
           <w:p>
             <w:r>
-              <w:t>24</w:t>
+              <w:t>99</w:t>
             </w:r>
           </w:p>
         </w:tc>
@@ -1287,7 +1287,7 @@
           </w:tcPr>
           <w:p>
             <w:r>
-              <w:t>79</w:t>
+              <w:t>19</w:t>
             </w:r>
           </w:p>
         </w:tc>
@@ -1355,7 +1355,7 @@
           </w:tcPr>
           <w:p>
             <w:r>
-              <w:t>65</w:t>
+              <w:t>64</w:t>
             </w:r>
           </w:p>
         </w:tc>
@@ -1366,7 +1366,7 @@
           </w:tcPr>
           <w:p>
             <w:r>
-              <w:t>115</w:t>
+              <w:t>147</w:t>
             </w:r>
           </w:p>
         </w:tc>
@@ -1445,7 +1445,7 @@
           </w:tcPr>
           <w:p>
             <w:r>
-              <w:t>5</w:t>
+              <w:t>8</w:t>
             </w:r>
           </w:p>
         </w:tc>
@@ -1513,7 +1513,7 @@
           </w:tcPr>
           <w:p>
             <w:r>
-              <w:t>71</w:t>
+              <w:t>-1</w:t>
             </w:r>
           </w:p>
         </w:tc>
@@ -1524,7 +1524,7 @@
           </w:tcPr>
           <w:p>
             <w:r>
-              <w:t>141</w:t>
+              <w:t>-1</w:t>
             </w:r>
           </w:p>
         </w:tc>
@@ -1592,7 +1592,7 @@
           </w:tcPr>
           <w:p>
             <w:r>
-              <w:t>17</w:t>
+              <w:t>-1</w:t>
             </w:r>
           </w:p>
         </w:tc>
@@ -1603,7 +1603,7 @@
           </w:tcPr>
           <w:p>
             <w:r>
-              <w:t>18</w:t>
+              <w:t>-1</w:t>
             </w:r>
           </w:p>
         </w:tc>
@@ -1761,7 +1761,7 @@
           </w:tcPr>
           <w:p>
             <w:r>
-              <w:t>40</w:t>
+              <w:t>16</w:t>
             </w:r>
           </w:p>
         </w:tc>
@@ -1919,7 +1919,7 @@
           </w:tcPr>
           <w:p>
             <w:r>
-              <w:t>5</w:t>
+              <w:t>3</w:t>
             </w:r>
           </w:p>
         </w:tc>
@@ -1987,7 +1987,7 @@
           </w:tcPr>
           <w:p>
             <w:r>
-              <w:t>55</w:t>
+              <w:t>-1</w:t>
             </w:r>
           </w:p>
         </w:tc>
@@ -1998,7 +1998,7 @@
           </w:tcPr>
           <w:p>
             <w:r>
-              <w:t>6</w:t>
+              <w:t>-1</w:t>
             </w:r>
           </w:p>
         </w:tc>
@@ -2156,7 +2156,7 @@
           </w:tcPr>
           <w:p>
             <w:r>
-              <w:t>3</w:t>
+              <w:t>5</w:t>
             </w:r>
           </w:p>
         </w:tc>
@@ -2224,7 +2224,7 @@
           </w:tcPr>
           <w:p>
             <w:r>
-              <w:t>342</w:t>
+              <w:t>-1</w:t>
             </w:r>
           </w:p>
         </w:tc>
@@ -2235,7 +2235,7 @@
           </w:tcPr>
           <w:p>
             <w:r>
-              <w:t>7</w:t>
+              <w:t>-1</w:t>
             </w:r>
           </w:p>
         </w:tc>
@@ -2303,7 +2303,7 @@
           </w:tcPr>
           <w:p>
             <w:r>
-              <w:t>1092</w:t>
+              <w:t>-1</w:t>
             </w:r>
           </w:p>
         </w:tc>
@@ -2314,7 +2314,7 @@
           </w:tcPr>
           <w:p>
             <w:r>
-              <w:t>2</w:t>
+              <w:t>-1</w:t>
             </w:r>
           </w:p>
         </w:tc>
@@ -2709,7 +2709,7 @@
           </w:tcPr>
           <w:p>
             <w:r>
-              <w:t>2</w:t>
+              <w:t>3</w:t>
             </w:r>
           </w:p>
         </w:tc>
@@ -2788,7 +2788,7 @@
           </w:tcPr>
           <w:p>
             <w:r>
-              <w:t>17</w:t>
+              <w:t>119</w:t>
             </w:r>
           </w:p>
         </w:tc>
@@ -2867,7 +2867,7 @@
           </w:tcPr>
           <w:p>
             <w:r>
-              <w:t>4</w:t>
+              <w:t>5</w:t>
             </w:r>
           </w:p>
         </w:tc>
@@ -2966,7 +2966,7 @@
         <w:tc>
           <w:tcPr>
             <w:tcW w:type="dxa" w:w="1234"/>
-            <w:shd w:fill="FF0000"/>
+            <w:shd w:fill="FFFFFF"/>
           </w:tcPr>
           <w:p>
             <w:r>
@@ -2977,7 +2977,7 @@
         <w:tc>
           <w:tcPr>
             <w:tcW w:type="dxa" w:w="1234"/>
-            <w:shd w:fill="FF0000"/>
+            <w:shd w:fill="FFFFFF"/>
           </w:tcPr>
           <w:p>
             <w:r>
@@ -2988,7 +2988,7 @@
         <w:tc>
           <w:tcPr>
             <w:tcW w:type="dxa" w:w="1234"/>
-            <w:shd w:fill="FF0000"/>
+            <w:shd w:fill="FFFFFF"/>
           </w:tcPr>
           <w:p>
             <w:r>
@@ -2999,7 +2999,7 @@
         <w:tc>
           <w:tcPr>
             <w:tcW w:type="dxa" w:w="1234"/>
-            <w:shd w:fill="FF0000"/>
+            <w:shd w:fill="FFFFFF"/>
           </w:tcPr>
           <w:p>
             <w:r>
@@ -3010,33 +3010,33 @@
         <w:tc>
           <w:tcPr>
             <w:tcW w:type="dxa" w:w="1234"/>
-            <w:shd w:fill="FF0000"/>
-          </w:tcPr>
-          <w:p>
-            <w:r>
-              <w:t>53</w:t>
-            </w:r>
-          </w:p>
-        </w:tc>
-        <w:tc>
-          <w:tcPr>
-            <w:tcW w:type="dxa" w:w="1234"/>
-            <w:shd w:fill="FF0000"/>
-          </w:tcPr>
-          <w:p>
-            <w:r>
-              <w:t>200</w:t>
-            </w:r>
-          </w:p>
-        </w:tc>
-        <w:tc>
-          <w:tcPr>
-            <w:tcW w:type="dxa" w:w="1234"/>
-            <w:shd w:fill="FF0000"/>
-          </w:tcPr>
-          <w:p>
-            <w:r>
-              <w:t>L</w:t>
+            <w:shd w:fill="FFFFFF"/>
+          </w:tcPr>
+          <w:p>
+            <w:r>
+              <w:t>55</w:t>
+            </w:r>
+          </w:p>
+        </w:tc>
+        <w:tc>
+          <w:tcPr>
+            <w:tcW w:type="dxa" w:w="1234"/>
+            <w:shd w:fill="FFFFFF"/>
+          </w:tcPr>
+          <w:p>
+            <w:r>
+              <w:t>67</w:t>
+            </w:r>
+          </w:p>
+        </w:tc>
+        <w:tc>
+          <w:tcPr>
+            <w:tcW w:type="dxa" w:w="1234"/>
+            <w:shd w:fill="FFFFFF"/>
+          </w:tcPr>
+          <w:p>
+            <w:r>
+              <w:t>E</w:t>
             </w:r>
           </w:p>
         </w:tc>
@@ -3104,7 +3104,7 @@
           </w:tcPr>
           <w:p>
             <w:r>
-              <w:t>7</w:t>
+              <w:t>8</w:t>
             </w:r>
           </w:p>
         </w:tc>
@@ -3183,7 +3183,7 @@
           </w:tcPr>
           <w:p>
             <w:r>
-              <w:t>3</w:t>
+              <w:t>4</w:t>
             </w:r>
           </w:p>
         </w:tc>
@@ -4447,7 +4447,7 @@
           </w:tcPr>
           <w:p>
             <w:r>
-              <w:t>3</w:t>
+              <w:t>5</w:t>
             </w:r>
           </w:p>
         </w:tc>
@@ -4526,7 +4526,7 @@
           </w:tcPr>
           <w:p>
             <w:r>
-              <w:t>8</w:t>
+              <w:t>27</w:t>
             </w:r>
           </w:p>
         </w:tc>
@@ -4684,7 +4684,7 @@
           </w:tcPr>
           <w:p>
             <w:r>
-              <w:t>5</w:t>
+              <w:t>3</w:t>
             </w:r>
           </w:p>
         </w:tc>
@@ -4763,7 +4763,7 @@
           </w:tcPr>
           <w:p>
             <w:r>
-              <w:t>4</w:t>
+              <w:t>10</w:t>
             </w:r>
           </w:p>
         </w:tc>
@@ -5000,7 +5000,7 @@
           </w:tcPr>
           <w:p>
             <w:r>
-              <w:t>79</w:t>
+              <w:t>14</w:t>
             </w:r>
           </w:p>
         </w:tc>
@@ -5079,7 +5079,7 @@
           </w:tcPr>
           <w:p>
             <w:r>
-              <w:t>19</w:t>
+              <w:t>6</w:t>
             </w:r>
           </w:p>
         </w:tc>
@@ -5158,7 +5158,7 @@
           </w:tcPr>
           <w:p>
             <w:r>
-              <w:t>9</w:t>
+              <w:t>7</w:t>
             </w:r>
           </w:p>
         </w:tc>
@@ -5237,7 +5237,7 @@
           </w:tcPr>
           <w:p>
             <w:r>
-              <w:t>117</w:t>
+              <w:t>39</w:t>
             </w:r>
           </w:p>
         </w:tc>
@@ -5632,7 +5632,7 @@
           </w:tcPr>
           <w:p>
             <w:r>
-              <w:t>2</w:t>
+              <w:t>4</w:t>
             </w:r>
           </w:p>
         </w:tc>
@@ -6185,7 +6185,7 @@
           </w:tcPr>
           <w:p>
             <w:r>
-              <w:t>2</w:t>
+              <w:t>3</w:t>
             </w:r>
           </w:p>
         </w:tc>
@@ -6264,7 +6264,7 @@
           </w:tcPr>
           <w:p>
             <w:r>
-              <w:t>4</w:t>
+              <w:t>6</w:t>
             </w:r>
           </w:p>
         </w:tc>
@@ -6343,7 +6343,7 @@
           </w:tcPr>
           <w:p>
             <w:r>
-              <w:t>20</w:t>
+              <w:t>4</w:t>
             </w:r>
           </w:p>
         </w:tc>
@@ -6422,7 +6422,7 @@
           </w:tcPr>
           <w:p>
             <w:r>
-              <w:t>3</w:t>
+              <w:t>6</w:t>
             </w:r>
           </w:p>
         </w:tc>
@@ -6449,42 +6449,42 @@
     </w:p>
     <w:p>
       <w:r>
-        <w:t>1. C500.9</w:t>
+        <w:t>1. brock800_3</w:t>
       </w:r>
     </w:p>
     <w:p>
       <w:r>
-        <w:t>2. C1000.9</w:t>
+        <w:t>2. C500.9</w:t>
       </w:r>
     </w:p>
     <w:p>
       <w:r>
-        <w:t>3. C2000.9</w:t>
+        <w:t>3. C1000.9</w:t>
       </w:r>
     </w:p>
     <w:p>
       <w:r>
-        <w:t>4. C4000.5</w:t>
+        <w:t>4. C2000.9</w:t>
       </w:r>
     </w:p>
     <w:p>
       <w:r>
-        <w:t>5. keller6</w:t>
+        <w:t>5. C4000.5</w:t>
       </w:r>
     </w:p>
     <w:p>
       <w:r>
-        <w:t>6. MANN_a45</w:t>
+        <w:t>6. keller6</w:t>
       </w:r>
     </w:p>
     <w:p>
       <w:r>
-        <w:t>7. MANN_a81</w:t>
+        <w:t>7. MANN_a45</w:t>
       </w:r>
     </w:p>
     <w:p>
       <w:r>
-        <w:t>8. gen400_p0.9_55</w:t>
+        <w:t>8. MANN_a81</w:t>
       </w:r>
     </w:p>
     <w:p>

</xml_diff>